<commit_message>
Update Charlie Personal Archives/SEDS Speech.docx
</commit_message>
<xml_diff>
--- a/Charlie Personal Archives/SEDS Speech.docx
+++ b/Charlie Personal Archives/SEDS Speech.docx
@@ -3,148 +3,353 @@
 <w:document xmlns:wpc="http://schemas.microsoft.com/office/word/2010/wordprocessingCanvas" xmlns:cx="http://schemas.microsoft.com/office/drawing/2014/chartex" xmlns:cx1="http://schemas.microsoft.com/office/drawing/2015/9/8/chartex" xmlns:mc="http://schemas.openxmlformats.org/markup-compatibility/2006" xmlns:o="urn:schemas-microsoft-com:office:office" xmlns:r="http://schemas.openxmlformats.org/officeDocument/2006/relationships" xmlns:m="http://schemas.openxmlformats.org/officeDocument/2006/math" xmlns:v="urn:schemas-microsoft-com:vml" xmlns:wp14="http://schemas.microsoft.com/office/word/2010/wordprocessingDrawing" xmlns:wp="http://schemas.openxmlformats.org/drawingml/2006/wordprocessingDrawing" xmlns:w10="urn:schemas-microsoft-com:office:word" xmlns:w="http://schemas.openxmlformats.org/wordprocessingml/2006/main" xmlns:w14="http://schemas.microsoft.com/office/word/2010/wordml" xmlns:w15="http://schemas.microsoft.com/office/word/2012/wordml" xmlns:w16se="http://schemas.microsoft.com/office/word/2015/wordml/symex" xmlns:wpg="http://schemas.microsoft.com/office/word/2010/wordprocessingGroup" xmlns:wpi="http://schemas.microsoft.com/office/word/2010/wordprocessingInk" xmlns:wne="http://schemas.microsoft.com/office/word/2006/wordml" xmlns:wps="http://schemas.microsoft.com/office/word/2010/wordprocessingShape" mc:Ignorable="w14 w15 w16se wp14">
   <w:body>
     <w:p>
-      <w:r>
+      <w:pPr>
+        <w:rPr>
+          <w:sz w:val="44"/>
+        </w:rPr>
+      </w:pPr>
+      <w:r>
+        <w:rPr>
+          <w:sz w:val="44"/>
+        </w:rPr>
+        <w:t xml:space="preserve">Hi everyone, my name is Charlie Nitschelm and I am running for Chair of the board of directors. </w:t>
+      </w:r>
+      <w:r>
+        <w:rPr>
+          <w:sz w:val="44"/>
+        </w:rPr>
         <w:t xml:space="preserve">During my </w:t>
       </w:r>
       <w:r>
+        <w:rPr>
+          <w:sz w:val="44"/>
+        </w:rPr>
         <w:t>first</w:t>
       </w:r>
       <w:r>
+        <w:rPr>
+          <w:sz w:val="44"/>
+        </w:rPr>
         <w:t xml:space="preserve"> year at the University of New Hampshire, I </w:t>
       </w:r>
-      <w:proofErr w:type="gramStart"/>
-      <w:r>
+      <w:r>
+        <w:rPr>
+          <w:sz w:val="44"/>
+        </w:rPr>
         <w:t>didn’t</w:t>
       </w:r>
-      <w:proofErr w:type="gramEnd"/>
-      <w:r>
+      <w:r>
+        <w:rPr>
+          <w:sz w:val="44"/>
+        </w:rPr>
         <w:t xml:space="preserve"> really connect with any of the engineering groups the college had to offer. I became </w:t>
       </w:r>
       <w:r>
+        <w:rPr>
+          <w:sz w:val="44"/>
+        </w:rPr>
         <w:t>part of some groups</w:t>
       </w:r>
       <w:r>
-        <w:t xml:space="preserve">, but the work never excited me. </w:t>
-      </w:r>
-      <w:r>
+        <w:rPr>
+          <w:sz w:val="44"/>
+        </w:rPr>
+        <w:t>, but th</w:t>
+      </w:r>
+      <w:bookmarkStart w:id="0" w:name="_GoBack"/>
+      <w:bookmarkEnd w:id="0"/>
+      <w:r>
+        <w:rPr>
+          <w:sz w:val="44"/>
+        </w:rPr>
+        <w:t xml:space="preserve">e work never excited me. </w:t>
+      </w:r>
+      <w:r>
+        <w:rPr>
+          <w:sz w:val="44"/>
+        </w:rPr>
         <w:t>However,</w:t>
       </w:r>
       <w:r>
+        <w:rPr>
+          <w:sz w:val="44"/>
+        </w:rPr>
         <w:t xml:space="preserve"> during my winter break after my first semester, I witnessed </w:t>
       </w:r>
       <w:r>
-        <w:t xml:space="preserve">a </w:t>
-      </w:r>
-      <w:proofErr w:type="spellStart"/>
-      <w:r>
-        <w:t>SpaceX</w:t>
-      </w:r>
-      <w:proofErr w:type="spellEnd"/>
-      <w:r>
+        <w:rPr>
+          <w:sz w:val="44"/>
+        </w:rPr>
+        <w:t>a SpaceX</w:t>
+      </w:r>
+      <w:r>
+        <w:rPr>
+          <w:sz w:val="44"/>
+        </w:rPr>
         <w:t xml:space="preserve"> booster landing </w:t>
       </w:r>
       <w:r>
+        <w:rPr>
+          <w:sz w:val="44"/>
+        </w:rPr>
         <w:t xml:space="preserve">on a drone ship </w:t>
       </w:r>
       <w:r>
+        <w:rPr>
+          <w:sz w:val="44"/>
+        </w:rPr>
         <w:t>from an orbital launch</w:t>
       </w:r>
       <w:r>
+        <w:rPr>
+          <w:sz w:val="44"/>
+        </w:rPr>
         <w:t xml:space="preserve"> live. This was mid-January of 2017 or so</w:t>
       </w:r>
       <w:r>
+        <w:rPr>
+          <w:sz w:val="44"/>
+        </w:rPr>
         <w:t xml:space="preserve">. </w:t>
       </w:r>
-      <w:r>
+    </w:p>
+    <w:p>
+      <w:pPr>
+        <w:rPr>
+          <w:sz w:val="20"/>
+        </w:rPr>
+      </w:pPr>
+    </w:p>
+    <w:p>
+      <w:pPr>
+        <w:rPr>
+          <w:sz w:val="44"/>
+        </w:rPr>
+      </w:pPr>
+      <w:r>
+        <w:rPr>
+          <w:sz w:val="44"/>
+        </w:rPr>
         <w:t xml:space="preserve">I heard of SEDS </w:t>
       </w:r>
       <w:r>
+        <w:rPr>
+          <w:sz w:val="44"/>
+        </w:rPr>
         <w:t xml:space="preserve">shorty after my second semester began, and I instantly knew that </w:t>
       </w:r>
       <w:r>
-        <w:t xml:space="preserve">this organization would help lay a framework for starting a local chapter at UNH. By the start of my sophomore year, the club grew to 14 committed members spanning </w:t>
-      </w:r>
-      <w:proofErr w:type="gramStart"/>
-      <w:r>
-        <w:t>5</w:t>
-      </w:r>
-      <w:proofErr w:type="gramEnd"/>
-      <w:r>
-        <w:t xml:space="preserve"> different majors and years. When we were finally ready to get to work, we decided that we wanted to pursue the art of high power rocketry.</w:t>
-      </w:r>
-      <w:r>
+        <w:rPr>
+          <w:sz w:val="44"/>
+        </w:rPr>
+        <w:t xml:space="preserve">this organization would help lay a framework for starting a local chapter at UNH. </w:t>
+      </w:r>
+    </w:p>
+    <w:p>
+      <w:pPr>
+        <w:rPr>
+          <w:sz w:val="18"/>
+        </w:rPr>
+      </w:pPr>
+    </w:p>
+    <w:p>
+      <w:pPr>
+        <w:rPr>
+          <w:sz w:val="44"/>
+        </w:rPr>
+      </w:pPr>
+      <w:r>
+        <w:rPr>
+          <w:sz w:val="44"/>
+        </w:rPr>
+        <w:t>By the start of my sophomore year, the club grew to 14 committed members spanning 5 different majors and years. When we were finally ready to get to work, we decided that we wanted to pursue the art of high power rocketry.</w:t>
+      </w:r>
+      <w:r>
+        <w:rPr>
+          <w:sz w:val="44"/>
+        </w:rPr>
         <w:t xml:space="preserve"> </w:t>
       </w:r>
-      <w:proofErr w:type="gramStart"/>
-      <w:r>
-        <w:t>But</w:t>
-      </w:r>
-      <w:proofErr w:type="gramEnd"/>
-      <w:r>
-        <w:t xml:space="preserve">, there was one little thing: not one of us had built a rocket before, excluding the little model rockets we did in elementary school. </w:t>
-      </w:r>
-      <w:r>
-        <w:t>We decided right then that no matter how hard it is</w:t>
-      </w:r>
-      <w:proofErr w:type="gramStart"/>
-      <w:r>
-        <w:t>,</w:t>
-      </w:r>
-      <w:proofErr w:type="gramEnd"/>
-      <w:r>
-        <w:t xml:space="preserve"> we will compete in the SEDS USRC. </w:t>
-      </w:r>
-      <w:r>
+    </w:p>
+    <w:p>
+      <w:pPr>
+        <w:rPr>
+          <w:sz w:val="20"/>
+        </w:rPr>
+      </w:pPr>
+    </w:p>
+    <w:p>
+      <w:pPr>
+        <w:rPr>
+          <w:sz w:val="44"/>
+        </w:rPr>
+      </w:pPr>
+      <w:r>
+        <w:rPr>
+          <w:sz w:val="44"/>
+        </w:rPr>
+        <w:t xml:space="preserve">But, there was one little thing: not one of us had built a rocket before, excluding the little model rockets we did in elementary school. </w:t>
+      </w:r>
+      <w:r>
+        <w:rPr>
+          <w:sz w:val="44"/>
+        </w:rPr>
+        <w:t xml:space="preserve">We decided right then that no matter how hard it is, we will compete in the SEDS USRC. </w:t>
+      </w:r>
+    </w:p>
+    <w:p>
+      <w:pPr>
+        <w:rPr>
+          <w:sz w:val="44"/>
+        </w:rPr>
+      </w:pPr>
+      <w:r>
+        <w:rPr>
+          <w:sz w:val="44"/>
+        </w:rPr>
+        <w:lastRenderedPageBreak/>
         <w:t>After countless fligh</w:t>
       </w:r>
       <w:r>
+        <w:rPr>
+          <w:sz w:val="44"/>
+        </w:rPr>
         <w:t xml:space="preserve">ts, including </w:t>
       </w:r>
       <w:r>
+        <w:rPr>
+          <w:sz w:val="44"/>
+        </w:rPr>
         <w:t>burning a hole through our first launch pad, a G engine coming out of th</w:t>
       </w:r>
       <w:r>
+        <w:rPr>
+          <w:sz w:val="44"/>
+        </w:rPr>
         <w:t>e engine tube, 2 tree landings, countless rocket lawn darts and one very unfortunate</w:t>
       </w:r>
       <w:r>
+        <w:rPr>
+          <w:sz w:val="44"/>
+        </w:rPr>
         <w:t xml:space="preserve"> lake landing</w:t>
       </w:r>
       <w:r>
+        <w:rPr>
+          <w:sz w:val="44"/>
+        </w:rPr>
         <w:t xml:space="preserve">, I think I can finally say to the team here and back home, that we now know how to build a rocket. Starting this team has been the hardest, most rewarding thing I have done. </w:t>
       </w:r>
       <w:r>
+        <w:rPr>
+          <w:sz w:val="44"/>
+        </w:rPr>
         <w:t xml:space="preserve">I owe everything to SEDS. </w:t>
       </w:r>
     </w:p>
+    <w:p>
+      <w:pPr>
+        <w:rPr>
+          <w:sz w:val="44"/>
+        </w:rPr>
+      </w:pPr>
+    </w:p>
+    <w:p>
+      <w:pPr>
+        <w:rPr>
+          <w:sz w:val="44"/>
+        </w:rPr>
+      </w:pPr>
+      <w:r>
+        <w:rPr>
+          <w:sz w:val="44"/>
+        </w:rPr>
+        <w:t xml:space="preserve">I feel I have a unique experience to add to the board of directors. I have gone through, I think, every single struggle a new SEDS group could experience. </w:t>
+      </w:r>
+      <w:r>
+        <w:rPr>
+          <w:sz w:val="44"/>
+        </w:rPr>
+        <w:t xml:space="preserve">If I am elected Chair, I could provide a </w:t>
+      </w:r>
+      <w:r>
+        <w:rPr>
+          <w:sz w:val="44"/>
+        </w:rPr>
+        <w:t xml:space="preserve">different </w:t>
+      </w:r>
+      <w:r>
+        <w:rPr>
+          <w:sz w:val="44"/>
+        </w:rPr>
+        <w:t xml:space="preserve">outlook on the struggles of new chapters to help their growth. </w:t>
+      </w:r>
+    </w:p>
+    <w:p>
+      <w:pPr>
+        <w:rPr>
+          <w:sz w:val="44"/>
+        </w:rPr>
+      </w:pPr>
+    </w:p>
+    <w:p>
+      <w:pPr>
+        <w:rPr>
+          <w:sz w:val="44"/>
+        </w:rPr>
+      </w:pPr>
+      <w:r>
+        <w:rPr>
+          <w:sz w:val="44"/>
+        </w:rPr>
+        <w:t>Although I have never held a position within the board of directors, I believe I have the ability to grow this nation-wide organization to touch more young minds to become inspired by space exploration.</w:t>
+      </w:r>
+    </w:p>
+    <w:p>
+      <w:pPr>
+        <w:rPr>
+          <w:sz w:val="44"/>
+        </w:rPr>
+      </w:pPr>
+    </w:p>
+    <w:p>
+      <w:pPr>
+        <w:rPr>
+          <w:sz w:val="44"/>
+        </w:rPr>
+      </w:pPr>
+      <w:r>
+        <w:rPr>
+          <w:sz w:val="44"/>
+        </w:rPr>
+        <w:t xml:space="preserve">I mean what is possibly a more exciting thought then going out at the start of </w:t>
+      </w:r>
+      <w:r>
+        <w:rPr>
+          <w:sz w:val="44"/>
+        </w:rPr>
+        <w:t>your</w:t>
+      </w:r>
+      <w:r>
+        <w:rPr>
+          <w:sz w:val="44"/>
+        </w:rPr>
+        <w:t xml:space="preserve"> day among the stars.</w:t>
+      </w:r>
+      <w:r>
+        <w:rPr>
+          <w:sz w:val="44"/>
+        </w:rPr>
+        <w:t xml:space="preserve"> I can’t think of one…</w:t>
+      </w:r>
+    </w:p>
     <w:p/>
     <w:p>
       <w:r>
-        <w:t xml:space="preserve">I feel I have a unique experience to add to the board of directors. I have gone through, I think, every single struggle a new SEDS group could experience. </w:t>
-      </w:r>
-      <w:r>
-        <w:t xml:space="preserve">If I </w:t>
-      </w:r>
-      <w:proofErr w:type="gramStart"/>
-      <w:r>
-        <w:t>am elected</w:t>
-      </w:r>
-      <w:proofErr w:type="gramEnd"/>
-      <w:r>
-        <w:t xml:space="preserve"> Chair, I could provide a seasoned outlook on the struggles of new chapters to help their growth by lifting barriers. Although I have never held a position within the board of directors, I believe I have the ability to grow this nation-wide organization to touch more young minds to </w:t>
-      </w:r>
-      <w:proofErr w:type="gramStart"/>
-      <w:r>
-        <w:t>become inspired</w:t>
-      </w:r>
-      <w:proofErr w:type="gramEnd"/>
-      <w:r>
-        <w:t xml:space="preserve"> by space exploration.</w:t>
-      </w:r>
-    </w:p>
-    <w:p/>
-    <w:p/>
-    <w:p>
-      <w:r>
+        <w:br w:type="column"/>
+      </w:r>
+      <w:r>
+        <w:lastRenderedPageBreak/>
         <w:t>For Submission:</w:t>
       </w:r>
     </w:p>
@@ -155,58 +360,12 @@
           <w:color w:val="4C4C4C"/>
           <w:shd w:val="clear" w:color="auto" w:fill="FFFFFF"/>
         </w:rPr>
-        <w:t xml:space="preserve">When I entered my university as a mechanical engineering major, there were no aerospace organizations pushing the bounds of space technology. I started the University of New Hampshire's SEDS during the </w:t>
-      </w:r>
-      <w:proofErr w:type="gramStart"/>
-      <w:r>
-        <w:rPr>
-          <w:rFonts w:ascii="Arial" w:hAnsi="Arial" w:cs="Arial"/>
-          <w:color w:val="4C4C4C"/>
-          <w:shd w:val="clear" w:color="auto" w:fill="FFFFFF"/>
-        </w:rPr>
-        <w:t>Spring</w:t>
-      </w:r>
-      <w:proofErr w:type="gramEnd"/>
-      <w:r>
-        <w:rPr>
-          <w:rFonts w:ascii="Arial" w:hAnsi="Arial" w:cs="Arial"/>
-          <w:color w:val="4C4C4C"/>
-          <w:shd w:val="clear" w:color="auto" w:fill="FFFFFF"/>
-        </w:rPr>
-        <w:t xml:space="preserve"> of 2017 and the club has now grown to a membership of 30 students spanning 6 different majors. When we had our first meeting, it was unanimous that we would focus our engineering minds on expanding the art of high power rocketry. We entered the USRC for the 2018 competition determined to compete against other like-minded organizations. Not one member in the club had ever built a rocket before, so the first year was an incredible learning curve, with the majo</w:t>
-      </w:r>
-      <w:bookmarkStart w:id="0" w:name="_GoBack"/>
-      <w:bookmarkEnd w:id="0"/>
-      <w:r>
-        <w:rPr>
-          <w:rFonts w:ascii="Arial" w:hAnsi="Arial" w:cs="Arial"/>
-          <w:color w:val="4C4C4C"/>
-          <w:shd w:val="clear" w:color="auto" w:fill="FFFFFF"/>
-        </w:rPr>
-        <w:t xml:space="preserve">rity of our lessons from pure failures. After one year as an organization, we finished our competition launch climbing a multi-stage carbon fiber rocket to 2,200 meters. Not only has UNH SEDS been the highlight of my college career, I feel I have created a community of individuals connected by the pursuit of space exploration. Although the club has gone through many (many) failures to get to where we are now, we continue to push onward to design and test a hybrid engine for the Team America Rocketry Competition in May of 2019. By experiencing the struggles of a new SEDS organization first hand, I feel I am in a position to apply my knowledge to help the SEDS community grow further, accelerating the race back to space and beyond. Ad </w:t>
-      </w:r>
-      <w:proofErr w:type="spellStart"/>
-      <w:r>
-        <w:rPr>
-          <w:rFonts w:ascii="Arial" w:hAnsi="Arial" w:cs="Arial"/>
-          <w:color w:val="4C4C4C"/>
-          <w:shd w:val="clear" w:color="auto" w:fill="FFFFFF"/>
-        </w:rPr>
-        <w:t>astra</w:t>
-      </w:r>
-      <w:proofErr w:type="spellEnd"/>
-      <w:r>
-        <w:rPr>
-          <w:rFonts w:ascii="Arial" w:hAnsi="Arial" w:cs="Arial"/>
-          <w:color w:val="4C4C4C"/>
-          <w:shd w:val="clear" w:color="auto" w:fill="FFFFFF"/>
-        </w:rPr>
-        <w:t>, SEDS!</w:t>
+        <w:t>When I entered my university as a mechanical engineering major, there were no aerospace organizations pushing the bounds of space technology. I started the University of New Hampshire's SEDS during the Spring of 2017 and the club has now grown to a membership of 30 students spanning 6 different majors. When we had our first meeting, it was unanimous that we would focus our engineering minds on expanding the art of high power rocketry. We entered the USRC for the 2018 competition determined to compete against other like-minded organizations. Not one member in the club had ever built a rocket before, so the first year was an incredible learning curve, with the majority of our lessons from pure failures. After one year as an organization, we finished our competition launch climbing a multi-stage carbon fiber rocket to 2,200 meters. Not only has UNH SEDS been the highlight of my college career, I feel I have created a community of individuals connected by the pursuit of space exploration. Although the club has gone through many (many) failures to get to where we are now, we continue to push onward to design and test a hybrid engine for the Team America Rocketry Competition in May of 2019. By experiencing the struggles of a new SEDS organization first hand, I feel I am in a position to apply my knowledge to help the SEDS community grow further, accelerating the race back to space and beyond. Ad astra, SEDS!</w:t>
       </w:r>
     </w:p>
     <w:sectPr>
       <w:pgSz w:w="12240" w:h="15840"/>
-      <w:pgMar w:top="1440" w:right="1440" w:bottom="1440" w:left="1440" w:header="720" w:footer="720" w:gutter="0"/>
+      <w:pgMar w:top="720" w:right="720" w:bottom="720" w:left="720" w:header="720" w:footer="720" w:gutter="0"/>
       <w:cols w:space="720"/>
       <w:docGrid w:linePitch="360"/>
     </w:sectPr>

</xml_diff>